<commit_message>
bugfixes for surat and admin sidebar
</commit_message>
<xml_diff>
--- a/storage/app/surat/keterangan_usaha.docx
+++ b/storage/app/surat/keterangan_usaha.docx
@@ -1,6 +1,6 @@
 
 <file path=word/document.xml><?xml version="1.0" encoding="utf-8"?>
-<w:document xmlns:wpc="http://schemas.microsoft.com/office/word/2010/wordprocessingCanvas" xmlns:cx="http://schemas.microsoft.com/office/drawing/2014/chartex" xmlns:cx1="http://schemas.microsoft.com/office/drawing/2015/9/8/chartex" xmlns:cx2="http://schemas.microsoft.com/office/drawing/2015/10/21/chartex" xmlns:cx3="http://schemas.microsoft.com/office/drawing/2016/5/9/chartex" xmlns:cx4="http://schemas.microsoft.com/office/drawing/2016/5/10/chartex" xmlns:cx5="http://schemas.microsoft.com/office/drawing/2016/5/11/chartex" xmlns:cx6="http://schemas.microsoft.com/office/drawing/2016/5/12/chartex" xmlns:cx7="http://schemas.microsoft.com/office/drawing/2016/5/13/chartex" xmlns:cx8="http://schemas.microsoft.com/office/drawing/2016/5/14/chartex" xmlns:mc="http://schemas.openxmlformats.org/markup-compatibility/2006" xmlns:aink="http://schemas.microsoft.com/office/drawing/2016/ink" xmlns:am3d="http://schemas.microsoft.com/office/drawing/2017/model3d" xmlns:o="urn:schemas-microsoft-com:office:office" xmlns:oel="http://schemas.microsoft.com/office/2019/extlst" xmlns:r="http://schemas.openxmlformats.org/officeDocument/2006/relationships" xmlns:m="http://schemas.openxmlformats.org/officeDocument/2006/math" xmlns:v="urn:schemas-microsoft-com:vml" xmlns:wp14="http://schemas.microsoft.com/office/word/2010/wordprocessingDrawing" xmlns:wp="http://schemas.openxmlformats.org/drawingml/2006/wordprocessingDrawing" xmlns:w10="urn:schemas-microsoft-com:office:word" xmlns:w="http://schemas.openxmlformats.org/wordprocessingml/2006/main" xmlns:w14="http://schemas.microsoft.com/office/word/2010/wordml" xmlns:w15="http://schemas.microsoft.com/office/word/2012/wordml" xmlns:w16cex="http://schemas.microsoft.com/office/word/2018/wordml/cex" xmlns:w16cid="http://schemas.microsoft.com/office/word/2016/wordml/cid" xmlns:w16="http://schemas.microsoft.com/office/word/2018/wordml" xmlns:w16du="http://schemas.microsoft.com/office/word/2023/wordml/word16du" xmlns:w16sdtdh="http://schemas.microsoft.com/office/word/2020/wordml/sdtdatahash" xmlns:w16se="http://schemas.microsoft.com/office/word/2015/wordml/symex" xmlns:wpg="http://schemas.microsoft.com/office/word/2010/wordprocessingGroup" xmlns:wpi="http://schemas.microsoft.com/office/word/2010/wordprocessingInk" xmlns:wne="http://schemas.microsoft.com/office/word/2006/wordml" xmlns:wps="http://schemas.microsoft.com/office/word/2010/wordprocessingShape" mc:Ignorable="w14 w15 w16se w16cid w16 w16cex w16sdtdh wp14">
+<w:document xmlns:wpc="http://schemas.microsoft.com/office/word/2010/wordprocessingCanvas" xmlns:cx="http://schemas.microsoft.com/office/drawing/2014/chartex" xmlns:cx1="http://schemas.microsoft.com/office/drawing/2015/9/8/chartex" xmlns:cx2="http://schemas.microsoft.com/office/drawing/2015/10/21/chartex" xmlns:cx3="http://schemas.microsoft.com/office/drawing/2016/5/9/chartex" xmlns:cx4="http://schemas.microsoft.com/office/drawing/2016/5/10/chartex" xmlns:cx5="http://schemas.microsoft.com/office/drawing/2016/5/11/chartex" xmlns:cx6="http://schemas.microsoft.com/office/drawing/2016/5/12/chartex" xmlns:cx7="http://schemas.microsoft.com/office/drawing/2016/5/13/chartex" xmlns:cx8="http://schemas.microsoft.com/office/drawing/2016/5/14/chartex" xmlns:mc="http://schemas.openxmlformats.org/markup-compatibility/2006" xmlns:aink="http://schemas.microsoft.com/office/drawing/2016/ink" xmlns:am3d="http://schemas.microsoft.com/office/drawing/2017/model3d" xmlns:o="urn:schemas-microsoft-com:office:office" xmlns:oel="http://schemas.microsoft.com/office/2019/extlst" xmlns:r="http://schemas.openxmlformats.org/officeDocument/2006/relationships" xmlns:m="http://schemas.openxmlformats.org/officeDocument/2006/math" xmlns:v="urn:schemas-microsoft-com:vml" xmlns:wp14="http://schemas.microsoft.com/office/word/2010/wordprocessingDrawing" xmlns:wp="http://schemas.openxmlformats.org/drawingml/2006/wordprocessingDrawing" xmlns:w10="urn:schemas-microsoft-com:office:word" xmlns:w="http://schemas.openxmlformats.org/wordprocessingml/2006/main" xmlns:w14="http://schemas.microsoft.com/office/word/2010/wordml" xmlns:w15="http://schemas.microsoft.com/office/word/2012/wordml" xmlns:w16cex="http://schemas.microsoft.com/office/word/2018/wordml/cex" xmlns:w16cid="http://schemas.microsoft.com/office/word/2016/wordml/cid" xmlns:w16="http://schemas.microsoft.com/office/word/2018/wordml" xmlns:w16sdtdh="http://schemas.microsoft.com/office/word/2020/wordml/sdtdatahash" xmlns:w16se="http://schemas.microsoft.com/office/word/2015/wordml/symex" xmlns:wpg="http://schemas.microsoft.com/office/word/2010/wordprocessingGroup" xmlns:wpi="http://schemas.microsoft.com/office/word/2010/wordprocessingInk" xmlns:wne="http://schemas.microsoft.com/office/word/2006/wordml" xmlns:wps="http://schemas.microsoft.com/office/word/2010/wordprocessingShape" mc:Ignorable="w14 w15 w16se w16cid w16 w16cex w16sdtdh wp14">
   <w:body>
     <w:p>
       <w:r>
@@ -52,7 +52,7 @@
                 <v:shape id="Object 1" o:spid="_x0000_i1025" type="#_x0000_t75" style="width:50.4pt;height:63.6pt;mso-position-horizontal-relative:page;mso-position-vertical-relative:page" o:ole="">
                   <v:imagedata r:id="rId4" o:title=""/>
                 </v:shape>
-                <o:OLEObject Type="Embed" ProgID="CorelDRAW.Graphic.11" ShapeID="Object 1" DrawAspect="Content" ObjectID="_1745848412" r:id="rId5"/>
+                <o:OLEObject Type="Embed" ProgID="CorelDRAW.Graphic.11" ShapeID="Object 1" DrawAspect="Content" ObjectID="_1767717019" r:id="rId5"/>
               </w:object>
             </w:r>
           </w:p>
@@ -119,7 +119,6 @@
                 <w:rFonts w:ascii="Monotype Corsiva" w:hAnsi="Monotype Corsiva"/>
               </w:rPr>
             </w:pPr>
-            <w:proofErr w:type="gramStart"/>
             <w:r>
               <w:rPr>
                 <w:b/>
@@ -128,7 +127,6 @@
               </w:rPr>
               <w:t>Alamat :</w:t>
             </w:r>
-            <w:proofErr w:type="gramEnd"/>
             <w:r>
               <w:rPr>
                 <w:b/>
@@ -278,7 +276,7 @@
               </wp:anchor>
             </w:drawing>
           </mc:Choice>
-          <mc:Fallback>
+          <mc:Fallback xmlns:w16du="http://schemas.microsoft.com/office/word/2023/wordml/word16du">
             <w:pict>
               <v:line w14:anchorId="25B9C26F" id="Lines 3" o:spid="_x0000_s1026" style="position:absolute;z-index:251657728;visibility:visible;mso-wrap-style:square;mso-width-percent:0;mso-height-percent:0;mso-wrap-distance-left:9pt;mso-wrap-distance-top:0;mso-wrap-distance-right:9pt;mso-wrap-distance-bottom:0;mso-position-horizontal:absolute;mso-position-horizontal-relative:text;mso-position-vertical:absolute;mso-position-vertical-relative:text;mso-width-percent:0;mso-height-percent:0;mso-width-relative:page;mso-height-relative:page" from="0,7.4pt" to="468pt,7.4pt" o:gfxdata="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" strokeweight="4.5pt">
                 <v:stroke linestyle="thickThin"/>
@@ -334,14 +332,12 @@
           <w:lang w:val="en-GB"/>
         </w:rPr>
       </w:pPr>
-      <w:proofErr w:type="gramStart"/>
       <w:r>
         <w:rPr>
           <w:b/>
         </w:rPr>
         <w:t>Nomor :</w:t>
       </w:r>
-      <w:proofErr w:type="gramEnd"/>
       <w:r>
         <w:rPr>
           <w:b/>
@@ -359,7 +355,21 @@
         <w:rPr>
           <w:b/>
         </w:rPr>
-        <w:t>${no_surat}</w:t>
+        <w:t>${</w:t>
+      </w:r>
+      <w:proofErr w:type="spellStart"/>
+      <w:r>
+        <w:rPr>
+          <w:b/>
+        </w:rPr>
+        <w:t>no_surat</w:t>
+      </w:r>
+      <w:proofErr w:type="spellEnd"/>
+      <w:r>
+        <w:rPr>
+          <w:b/>
+        </w:rPr>
+        <w:t>}</w:t>
       </w:r>
       <w:r>
         <w:rPr>
@@ -427,7 +437,21 @@
         <w:rPr>
           <w:b/>
         </w:rPr>
-        <w:t>${nama_staf}</w:t>
+        <w:t>${</w:t>
+      </w:r>
+      <w:proofErr w:type="spellStart"/>
+      <w:r>
+        <w:rPr>
+          <w:b/>
+        </w:rPr>
+        <w:t>nama_staf</w:t>
+      </w:r>
+      <w:proofErr w:type="spellEnd"/>
+      <w:r>
+        <w:rPr>
+          <w:b/>
+        </w:rPr>
+        <w:t>}</w:t>
       </w:r>
     </w:p>
     <w:p>
@@ -435,8 +459,13 @@
         <w:spacing w:line="360" w:lineRule="auto"/>
         <w:ind w:left="360"/>
       </w:pPr>
-      <w:r>
-        <w:t>b. Jabatan</w:t>
+      <w:proofErr w:type="spellStart"/>
+      <w:r>
+        <w:t>b.</w:t>
+      </w:r>
+      <w:proofErr w:type="spellEnd"/>
+      <w:r>
+        <w:t xml:space="preserve"> Jabatan</w:t>
       </w:r>
       <w:r>
         <w:tab/>
@@ -540,6 +569,7 @@
           <w:vertAlign w:val="superscript"/>
         </w:rPr>
       </w:pPr>
+      <w:proofErr w:type="spellStart"/>
       <w:r>
         <w:t>b</w:t>
       </w:r>
@@ -547,7 +577,14 @@
         <w:rPr>
           <w:i/>
         </w:rPr>
-        <w:t xml:space="preserve">. </w:t>
+        <w:t>.</w:t>
+      </w:r>
+      <w:proofErr w:type="spellEnd"/>
+      <w:r>
+        <w:rPr>
+          <w:i/>
+        </w:rPr>
+        <w:t xml:space="preserve"> </w:t>
       </w:r>
       <w:r>
         <w:t>Jenis Kelamin</w:t>
@@ -572,7 +609,15 @@
         <w:t>$</w:t>
       </w:r>
       <w:r>
-        <w:t>{jenis_kelamin}</w:t>
+        <w:t>{</w:t>
+      </w:r>
+      <w:proofErr w:type="spellStart"/>
+      <w:r>
+        <w:t>jenis_kelamin</w:t>
+      </w:r>
+      <w:proofErr w:type="spellEnd"/>
+      <w:r>
+        <w:t>}</w:t>
       </w:r>
     </w:p>
     <w:p>
@@ -583,8 +628,13 @@
           <w:lang w:val="en-GB"/>
         </w:rPr>
       </w:pPr>
-      <w:r>
-        <w:t>c. Tempat/Tgl Lahir</w:t>
+      <w:proofErr w:type="spellStart"/>
+      <w:r>
+        <w:t>c.</w:t>
+      </w:r>
+      <w:proofErr w:type="spellEnd"/>
+      <w:r>
+        <w:t xml:space="preserve"> Tempat/Tgl Lahir</w:t>
       </w:r>
       <w:r>
         <w:tab/>
@@ -600,7 +650,21 @@
         <w:rPr>
           <w:lang w:val="en-GB"/>
         </w:rPr>
-        <w:t>{tempat_lahir}</w:t>
+        <w:t>{</w:t>
+      </w:r>
+      <w:proofErr w:type="spellStart"/>
+      <w:r>
+        <w:rPr>
+          <w:lang w:val="en-GB"/>
+        </w:rPr>
+        <w:t>tempat_lahir</w:t>
+      </w:r>
+      <w:proofErr w:type="spellEnd"/>
+      <w:r>
+        <w:rPr>
+          <w:lang w:val="en-GB"/>
+        </w:rPr>
+        <w:t>}</w:t>
       </w:r>
       <w:r>
         <w:rPr>
@@ -615,7 +679,21 @@
         <w:rPr>
           <w:lang w:val="en-GB"/>
         </w:rPr>
-        <w:t>{tanggal_lahir}</w:t>
+        <w:t>{</w:t>
+      </w:r>
+      <w:proofErr w:type="spellStart"/>
+      <w:r>
+        <w:rPr>
+          <w:lang w:val="en-GB"/>
+        </w:rPr>
+        <w:t>tanggal_lahir</w:t>
+      </w:r>
+      <w:proofErr w:type="spellEnd"/>
+      <w:r>
+        <w:rPr>
+          <w:lang w:val="en-GB"/>
+        </w:rPr>
+        <w:t>}</w:t>
       </w:r>
     </w:p>
     <w:p>
@@ -623,8 +701,13 @@
         <w:spacing w:line="360" w:lineRule="auto"/>
         <w:ind w:left="360"/>
       </w:pPr>
-      <w:r>
-        <w:t>d. Kebangsaan</w:t>
+      <w:proofErr w:type="spellStart"/>
+      <w:r>
+        <w:t>d.</w:t>
+      </w:r>
+      <w:proofErr w:type="spellEnd"/>
+      <w:r>
+        <w:t xml:space="preserve"> Kebangsaan</w:t>
       </w:r>
       <w:r>
         <w:tab/>
@@ -702,11 +785,16 @@
         <w:t>$</w:t>
       </w:r>
       <w:r>
-        <w:t>{status_</w:t>
+        <w:t>{</w:t>
+      </w:r>
+      <w:proofErr w:type="spellStart"/>
+      <w:r>
+        <w:t>status_</w:t>
       </w:r>
       <w:r>
         <w:t>perkawinan</w:t>
       </w:r>
+      <w:proofErr w:type="spellEnd"/>
       <w:r>
         <w:t>}</w:t>
       </w:r>
@@ -719,15 +807,7 @@
         </w:rPr>
       </w:pPr>
       <w:r>
-        <w:t xml:space="preserve">      g. Pekerjaan                                </w:t>
-      </w:r>
-      <w:proofErr w:type="gramStart"/>
-      <w:r>
-        <w:t xml:space="preserve">  :</w:t>
-      </w:r>
-      <w:proofErr w:type="gramEnd"/>
-      <w:r>
-        <w:t xml:space="preserve"> </w:t>
+        <w:t xml:space="preserve">      g. Pekerjaan                                  : </w:t>
       </w:r>
       <w:r>
         <w:t>$</w:t>
@@ -748,15 +828,7 @@
         </w:rPr>
       </w:pPr>
       <w:r>
-        <w:t xml:space="preserve">h. Alamat                                    </w:t>
-      </w:r>
-      <w:proofErr w:type="gramStart"/>
-      <w:r>
-        <w:t xml:space="preserve">  :</w:t>
-      </w:r>
-      <w:proofErr w:type="gramEnd"/>
-      <w:r>
-        <w:t xml:space="preserve"> </w:t>
+        <w:t xml:space="preserve">h. Alamat                                      : </w:t>
       </w:r>
       <w:r>
         <w:t>$</w:t>
@@ -799,7 +871,13 @@
         <w:t>$</w:t>
       </w:r>
       <w:r>
-        <w:t>{rw}</w:t>
+        <w:t>{</w:t>
+      </w:r>
+      <w:r>
+        <w:t>dusun</w:t>
+      </w:r>
+      <w:r>
+        <w:t>}</w:t>
       </w:r>
     </w:p>
     <w:p>
@@ -865,7 +943,23 @@
           <w:b/>
           <w:lang w:val="en-GB"/>
         </w:rPr>
-        <w:t>{nama_usaha}</w:t>
+        <w:t>{</w:t>
+      </w:r>
+      <w:proofErr w:type="spellStart"/>
+      <w:r>
+        <w:rPr>
+          <w:b/>
+          <w:lang w:val="en-GB"/>
+        </w:rPr>
+        <w:t>nama_usaha</w:t>
+      </w:r>
+      <w:proofErr w:type="spellEnd"/>
+      <w:r>
+        <w:rPr>
+          <w:b/>
+          <w:lang w:val="en-GB"/>
+        </w:rPr>
+        <w:t>}</w:t>
       </w:r>
       <w:r>
         <w:rPr>
@@ -875,7 +969,15 @@
         <w:t xml:space="preserve"> </w:t>
       </w:r>
       <w:r>
-        <w:t>yang beralamatkan di</w:t>
+        <w:t xml:space="preserve">yang </w:t>
+      </w:r>
+      <w:proofErr w:type="spellStart"/>
+      <w:r>
+        <w:t>beralamatkan</w:t>
+      </w:r>
+      <w:proofErr w:type="spellEnd"/>
+      <w:r>
+        <w:t xml:space="preserve"> di</w:t>
       </w:r>
       <w:r>
         <w:rPr>
@@ -902,16 +1004,25 @@
         <w:t>{rt}</w:t>
       </w:r>
       <w:r>
-        <w:rPr>
-          <w:lang w:val="id-ID"/>
-        </w:rPr>
-        <w:t xml:space="preserve"> Dusun </w:t>
+        <w:t>,</w:t>
+      </w:r>
+      <w:r>
+        <w:rPr>
+          <w:lang w:val="id-ID"/>
+        </w:rPr>
+        <w:t xml:space="preserve"> </w:t>
       </w:r>
       <w:r>
         <w:t>$</w:t>
       </w:r>
       <w:r>
-        <w:t>{rw}</w:t>
+        <w:t>{</w:t>
+      </w:r>
+      <w:r>
+        <w:t>dusun</w:t>
+      </w:r>
+      <w:r>
+        <w:t>}</w:t>
       </w:r>
       <w:r>
         <w:t xml:space="preserve"> Desa Malik,</w:t>
@@ -993,7 +1104,23 @@
           <w:b/>
           <w:lang w:val="en-GB"/>
         </w:rPr>
-        <w:t>{tanggal_surat}</w:t>
+        <w:t>{</w:t>
+      </w:r>
+      <w:proofErr w:type="spellStart"/>
+      <w:r>
+        <w:rPr>
+          <w:b/>
+          <w:lang w:val="en-GB"/>
+        </w:rPr>
+        <w:t>tanggal_surat</w:t>
+      </w:r>
+      <w:proofErr w:type="spellEnd"/>
+      <w:r>
+        <w:rPr>
+          <w:b/>
+          <w:lang w:val="en-GB"/>
+        </w:rPr>
+        <w:t>}</w:t>
       </w:r>
     </w:p>
     <w:p>
@@ -1007,7 +1134,21 @@
         <w:rPr>
           <w:b/>
         </w:rPr>
-        <w:t>${jabatan_staf}</w:t>
+        <w:t>${</w:t>
+      </w:r>
+      <w:proofErr w:type="spellStart"/>
+      <w:r>
+        <w:rPr>
+          <w:b/>
+        </w:rPr>
+        <w:t>jabatan_staf</w:t>
+      </w:r>
+      <w:proofErr w:type="spellEnd"/>
+      <w:r>
+        <w:rPr>
+          <w:b/>
+        </w:rPr>
+        <w:t>}</w:t>
       </w:r>
     </w:p>
     <w:p>
@@ -1091,7 +1232,14 @@
         <w:rPr>
           <w:b/>
         </w:rPr>
-        <w:t>${nama_</w:t>
+        <w:t>${</w:t>
+      </w:r>
+      <w:proofErr w:type="spellStart"/>
+      <w:r>
+        <w:rPr>
+          <w:b/>
+        </w:rPr>
+        <w:t>nama_</w:t>
       </w:r>
       <w:r>
         <w:rPr>
@@ -1099,6 +1247,7 @@
         </w:rPr>
         <w:t>ttd</w:t>
       </w:r>
+      <w:proofErr w:type="spellEnd"/>
       <w:r>
         <w:rPr>
           <w:b/>

</xml_diff>